<commit_message>
Added sections 2.1, 2.3-2.6
</commit_message>
<xml_diff>
--- a/doc/phase1/Requirements--Section 2.2.docx
+++ b/doc/phase1/Requirements--Section 2.2.docx
@@ -7,6 +7,44 @@
         <w:spacing w:after="0" w:line="276" w:lineRule="auto"/>
       </w:pPr>
       <w:r>
+        <w:t>2.1. Product Perspective</w:t>
+      </w:r>
+    </w:p>
+    <w:p>
+      <w:pPr>
+        <w:spacing w:after="0" w:line="276" w:lineRule="auto"/>
+        <w:ind w:firstLine="720"/>
+      </w:pPr>
+      <w:r>
+        <w:t>This software will consist of a web application which the company will use as a social media</w:t>
+      </w:r>
+    </w:p>
+    <w:p>
+      <w:pPr>
+        <w:spacing w:after="0" w:line="276" w:lineRule="auto"/>
+      </w:pPr>
+      <w:r>
+        <w:tab/>
+      </w:r>
+      <w:proofErr w:type="gramStart"/>
+      <w:r>
+        <w:t>interface</w:t>
+      </w:r>
+      <w:proofErr w:type="gramEnd"/>
+      <w:r>
+        <w:t xml:space="preserve"> to communicate with employees.  </w:t>
+      </w:r>
+    </w:p>
+    <w:p>
+      <w:pPr>
+        <w:spacing w:after="0" w:line="276" w:lineRule="auto"/>
+      </w:pPr>
+    </w:p>
+    <w:p>
+      <w:pPr>
+        <w:spacing w:after="0" w:line="276" w:lineRule="auto"/>
+      </w:pPr>
+      <w:r>
         <w:t>2.2</w:t>
       </w:r>
     </w:p>
@@ -113,309 +151,551 @@
       </w:r>
       <w:r>
         <w:t>e no limit</w:t>
+      </w:r>
+    </w:p>
+    <w:p>
+      <w:pPr>
+        <w:spacing w:after="0" w:line="276" w:lineRule="auto"/>
+      </w:pPr>
+      <w:r>
+        <w:tab/>
+        <w:t>--all posts are visible to everyone in the system</w:t>
+      </w:r>
+    </w:p>
+    <w:p>
+      <w:pPr>
+        <w:spacing w:after="0" w:line="276" w:lineRule="auto"/>
+      </w:pPr>
+      <w:r>
+        <w:tab/>
+        <w:t xml:space="preserve">--posts will only consist of ASCII characters and </w:t>
+      </w:r>
+      <w:proofErr w:type="spellStart"/>
+      <w:r>
+        <w:t>hashtags</w:t>
+      </w:r>
+      <w:proofErr w:type="spellEnd"/>
+    </w:p>
+    <w:p>
+      <w:pPr>
+        <w:spacing w:after="0" w:line="276" w:lineRule="auto"/>
+      </w:pPr>
+      <w:r>
+        <w:t>R3: Users will be able to follow posts/ people</w:t>
+      </w:r>
+    </w:p>
+    <w:p>
+      <w:pPr>
+        <w:spacing w:after="0" w:line="276" w:lineRule="auto"/>
+      </w:pPr>
+      <w:r>
+        <w:t>R4:</w:t>
+      </w:r>
+      <w:r>
+        <w:t xml:space="preserve"> Users wi</w:t>
+      </w:r>
+      <w:r>
+        <w:t>ll be able to block other users</w:t>
+      </w:r>
+    </w:p>
+    <w:p>
+      <w:pPr>
+        <w:spacing w:after="0" w:line="276" w:lineRule="auto"/>
+      </w:pPr>
+      <w:r>
+        <w:tab/>
+        <w:t>--Even if blocked, a user will be able to search for content that the person who blocked them posted</w:t>
+      </w:r>
+    </w:p>
+    <w:p>
+      <w:pPr>
+        <w:spacing w:after="0" w:line="276" w:lineRule="auto"/>
+      </w:pPr>
+      <w:r>
+        <w:t>R5: Posts will be sorted by chronological order</w:t>
+      </w:r>
+    </w:p>
+    <w:p>
+      <w:pPr>
+        <w:spacing w:after="0" w:line="276" w:lineRule="auto"/>
+      </w:pPr>
+      <w:r>
+        <w:tab/>
+        <w:t>--When created, a post will automatically have a timestamp</w:t>
+      </w:r>
+    </w:p>
+    <w:p>
+      <w:pPr>
+        <w:spacing w:after="0" w:line="276" w:lineRule="auto"/>
+      </w:pPr>
+      <w:r>
+        <w:t>R6: U</w:t>
+      </w:r>
+      <w:r>
+        <w:t>sers will be able to like posts</w:t>
+      </w:r>
+    </w:p>
+    <w:p>
+      <w:pPr>
+        <w:spacing w:after="0" w:line="276" w:lineRule="auto"/>
+      </w:pPr>
+      <w:r>
+        <w:tab/>
+        <w:t>--</w:t>
+      </w:r>
+      <w:proofErr w:type="spellStart"/>
+      <w:r>
+        <w:t>Unliking</w:t>
+      </w:r>
+      <w:proofErr w:type="spellEnd"/>
+      <w:r>
+        <w:t xml:space="preserve"> will also be supported</w:t>
+      </w:r>
+    </w:p>
+    <w:p>
+      <w:pPr>
+        <w:spacing w:after="0" w:line="276" w:lineRule="auto"/>
+      </w:pPr>
+      <w:r>
+        <w:t xml:space="preserve">R7: While composing a post, the user should </w:t>
+      </w:r>
+      <w:r>
+        <w:t>see on onscreen character count</w:t>
+      </w:r>
+    </w:p>
+    <w:p>
+      <w:pPr>
+        <w:spacing w:after="0" w:line="276" w:lineRule="auto"/>
+      </w:pPr>
+      <w:r>
+        <w:t>R8: Users should be notified (through email) when someone follows them</w:t>
+      </w:r>
+    </w:p>
+    <w:p>
+      <w:pPr>
+        <w:spacing w:after="0" w:line="276" w:lineRule="auto"/>
+      </w:pPr>
+      <w:r>
+        <w:t>R9: Passwords should be recoverable through email</w:t>
+      </w:r>
+    </w:p>
+    <w:p>
+      <w:pPr>
+        <w:spacing w:after="0" w:line="276" w:lineRule="auto"/>
+      </w:pPr>
+      <w:r>
+        <w:t xml:space="preserve">R10: </w:t>
+      </w:r>
+      <w:r>
+        <w:t>After x failed login attempts, the account is locked out for y minutes</w:t>
+      </w:r>
+    </w:p>
+    <w:p>
+      <w:pPr>
+        <w:spacing w:after="0" w:line="276" w:lineRule="auto"/>
+      </w:pPr>
+      <w:r>
+        <w:t xml:space="preserve">R11: </w:t>
+      </w:r>
+      <w:proofErr w:type="spellStart"/>
+      <w:r>
+        <w:t>Hashtags</w:t>
+      </w:r>
+      <w:proofErr w:type="spellEnd"/>
+      <w:r>
+        <w:t xml:space="preserve"> should stand out from plaintext</w:t>
+      </w:r>
+    </w:p>
+    <w:p>
+      <w:pPr>
+        <w:spacing w:after="0" w:line="276" w:lineRule="auto"/>
+      </w:pPr>
+      <w:r>
+        <w:tab/>
+        <w:t xml:space="preserve">--Each post should be able to have multiple </w:t>
+      </w:r>
+      <w:proofErr w:type="spellStart"/>
+      <w:r>
+        <w:t>hashtags</w:t>
+      </w:r>
+      <w:proofErr w:type="spellEnd"/>
+    </w:p>
+    <w:p>
+      <w:pPr>
+        <w:spacing w:after="0" w:line="276" w:lineRule="auto"/>
+      </w:pPr>
+      <w:r>
+        <w:t xml:space="preserve">R12: When a user logs in, </w:t>
+      </w:r>
+      <w:r>
+        <w:t>they should go to a home screen</w:t>
+      </w:r>
+    </w:p>
+    <w:p>
+      <w:pPr>
+        <w:spacing w:after="0" w:line="276" w:lineRule="auto"/>
+      </w:pPr>
+      <w:r>
+        <w:tab/>
+        <w:t>--The home screen should show</w:t>
+      </w:r>
+      <w:r>
+        <w:t xml:space="preserve"> what you’ve liked in one </w:t>
+      </w:r>
+      <w:r>
+        <w:t xml:space="preserve">pane </w:t>
+      </w:r>
+    </w:p>
+    <w:p>
+      <w:pPr>
+        <w:tabs>
+          <w:tab w:val="left" w:pos="720"/>
+          <w:tab w:val="left" w:pos="1440"/>
+          <w:tab w:val="left" w:pos="2160"/>
+          <w:tab w:val="left" w:pos="2880"/>
+          <w:tab w:val="center" w:pos="4680"/>
+        </w:tabs>
+        <w:spacing w:after="0" w:line="276" w:lineRule="auto"/>
+      </w:pPr>
+      <w:r>
+        <w:tab/>
+        <w:t>--another part of the screen should show the posts you’ve made</w:t>
+      </w:r>
+    </w:p>
+    <w:p>
+      <w:pPr>
+        <w:tabs>
+          <w:tab w:val="left" w:pos="720"/>
+          <w:tab w:val="left" w:pos="1440"/>
+          <w:tab w:val="left" w:pos="2160"/>
+          <w:tab w:val="left" w:pos="2880"/>
+          <w:tab w:val="center" w:pos="4680"/>
+        </w:tabs>
+        <w:spacing w:after="0" w:line="276" w:lineRule="auto"/>
+      </w:pPr>
+      <w:r>
+        <w:t>R13: When looking at a post, no one will be able to see who liked the post</w:t>
+      </w:r>
+    </w:p>
+    <w:p>
+      <w:pPr>
+        <w:tabs>
+          <w:tab w:val="left" w:pos="720"/>
+          <w:tab w:val="left" w:pos="1440"/>
+          <w:tab w:val="left" w:pos="2160"/>
+          <w:tab w:val="left" w:pos="2880"/>
+          <w:tab w:val="center" w:pos="4680"/>
+        </w:tabs>
+        <w:spacing w:after="0" w:line="276" w:lineRule="auto"/>
+      </w:pPr>
+      <w:r>
+        <w:tab/>
+        <w:t>--Everyone will be able to see how many people liked the post</w:t>
+      </w:r>
+    </w:p>
+    <w:p>
+      <w:pPr>
+        <w:tabs>
+          <w:tab w:val="left" w:pos="720"/>
+          <w:tab w:val="left" w:pos="1440"/>
+          <w:tab w:val="left" w:pos="2160"/>
+          <w:tab w:val="left" w:pos="2880"/>
+          <w:tab w:val="center" w:pos="4680"/>
+        </w:tabs>
+        <w:spacing w:after="0" w:line="276" w:lineRule="auto"/>
+      </w:pPr>
+      <w:r>
+        <w:t>R14: Users will be able to search by username</w:t>
+      </w:r>
+    </w:p>
+    <w:p>
+      <w:pPr>
+        <w:tabs>
+          <w:tab w:val="left" w:pos="720"/>
+          <w:tab w:val="left" w:pos="1440"/>
+          <w:tab w:val="left" w:pos="2160"/>
+          <w:tab w:val="left" w:pos="2880"/>
+          <w:tab w:val="center" w:pos="4680"/>
+        </w:tabs>
+        <w:spacing w:after="0" w:line="276" w:lineRule="auto"/>
+      </w:pPr>
+      <w:r>
+        <w:tab/>
+        <w:t>--Also searching by First Name or Last Name is supported</w:t>
+      </w:r>
+    </w:p>
+    <w:p>
+      <w:pPr>
+        <w:tabs>
+          <w:tab w:val="left" w:pos="720"/>
+          <w:tab w:val="left" w:pos="1440"/>
+          <w:tab w:val="left" w:pos="2160"/>
+          <w:tab w:val="left" w:pos="2880"/>
+          <w:tab w:val="center" w:pos="4680"/>
+        </w:tabs>
+        <w:spacing w:after="0" w:line="276" w:lineRule="auto"/>
+      </w:pPr>
+      <w:r>
+        <w:t>R15: When a user gets blocked, they should receive a notification</w:t>
+      </w:r>
+    </w:p>
+    <w:p>
+      <w:pPr>
+        <w:tabs>
+          <w:tab w:val="left" w:pos="720"/>
+          <w:tab w:val="left" w:pos="1440"/>
+          <w:tab w:val="left" w:pos="2160"/>
+          <w:tab w:val="left" w:pos="2880"/>
+          <w:tab w:val="center" w:pos="4680"/>
+        </w:tabs>
+        <w:spacing w:after="0" w:line="276" w:lineRule="auto"/>
+      </w:pPr>
+      <w:r>
+        <w:t>R16: Users will be able to comment on other posts.</w:t>
+      </w:r>
+    </w:p>
+    <w:p>
+      <w:pPr>
+        <w:tabs>
+          <w:tab w:val="left" w:pos="720"/>
+          <w:tab w:val="left" w:pos="1440"/>
+          <w:tab w:val="left" w:pos="2160"/>
+          <w:tab w:val="left" w:pos="2880"/>
+          <w:tab w:val="center" w:pos="4680"/>
+        </w:tabs>
+        <w:spacing w:after="0" w:line="276" w:lineRule="auto"/>
+      </w:pPr>
+    </w:p>
+    <w:p>
+      <w:pPr>
+        <w:tabs>
+          <w:tab w:val="left" w:pos="720"/>
+          <w:tab w:val="left" w:pos="1440"/>
+          <w:tab w:val="left" w:pos="2160"/>
+          <w:tab w:val="left" w:pos="2880"/>
+          <w:tab w:val="center" w:pos="4680"/>
+        </w:tabs>
+        <w:spacing w:after="0" w:line="276" w:lineRule="auto"/>
+      </w:pPr>
+      <w:r>
+        <w:t>2.3. User Classes and Characteristics</w:t>
+      </w:r>
+    </w:p>
+    <w:p>
+      <w:pPr>
+        <w:tabs>
+          <w:tab w:val="left" w:pos="720"/>
+          <w:tab w:val="left" w:pos="1440"/>
+          <w:tab w:val="left" w:pos="2160"/>
+          <w:tab w:val="left" w:pos="2880"/>
+          <w:tab w:val="center" w:pos="4680"/>
+        </w:tabs>
+        <w:spacing w:after="0" w:line="276" w:lineRule="auto"/>
+      </w:pPr>
+      <w:r>
+        <w:t xml:space="preserve">- Users of this system will fall into one category: </w:t>
+      </w:r>
+      <w:r>
+        <w:t>employees.  Employees will post</w:t>
+      </w:r>
+    </w:p>
+    <w:p>
+      <w:pPr>
+        <w:tabs>
+          <w:tab w:val="left" w:pos="720"/>
+          <w:tab w:val="left" w:pos="1440"/>
+          <w:tab w:val="left" w:pos="2160"/>
+          <w:tab w:val="left" w:pos="2880"/>
+          <w:tab w:val="center" w:pos="4680"/>
+        </w:tabs>
+        <w:spacing w:after="0" w:line="276" w:lineRule="auto"/>
+      </w:pPr>
+      <w:r>
+        <w:tab/>
+      </w:r>
+      <w:proofErr w:type="gramStart"/>
+      <w:r>
+        <w:t>and</w:t>
+      </w:r>
+      <w:proofErr w:type="gramEnd"/>
+      <w:r>
+        <w:t xml:space="preserve"> read messages other employees have posted.  </w:t>
+      </w:r>
+    </w:p>
+    <w:p>
+      <w:pPr>
+        <w:tabs>
+          <w:tab w:val="left" w:pos="720"/>
+          <w:tab w:val="left" w:pos="1440"/>
+          <w:tab w:val="left" w:pos="2160"/>
+          <w:tab w:val="left" w:pos="2880"/>
+          <w:tab w:val="center" w:pos="4680"/>
+        </w:tabs>
+        <w:spacing w:after="0" w:line="276" w:lineRule="auto"/>
+      </w:pPr>
+    </w:p>
+    <w:p>
+      <w:pPr>
+        <w:tabs>
+          <w:tab w:val="left" w:pos="720"/>
+          <w:tab w:val="left" w:pos="1440"/>
+          <w:tab w:val="left" w:pos="2160"/>
+          <w:tab w:val="left" w:pos="2880"/>
+          <w:tab w:val="center" w:pos="4680"/>
+        </w:tabs>
+        <w:spacing w:after="0" w:line="276" w:lineRule="auto"/>
+      </w:pPr>
+      <w:r>
+        <w:lastRenderedPageBreak/>
+        <w:t>2.4. Operating Environment</w:t>
+      </w:r>
+    </w:p>
+    <w:p>
+      <w:pPr>
+        <w:tabs>
+          <w:tab w:val="left" w:pos="720"/>
+          <w:tab w:val="left" w:pos="1440"/>
+          <w:tab w:val="left" w:pos="2160"/>
+          <w:tab w:val="left" w:pos="2880"/>
+          <w:tab w:val="center" w:pos="4680"/>
+        </w:tabs>
+        <w:spacing w:after="0" w:line="276" w:lineRule="auto"/>
+      </w:pPr>
+      <w:r>
+        <w:t>- The web application will run on Firefox, Chrome, and mobile devices.  The backend of</w:t>
+      </w:r>
+      <w:r>
+        <w:t xml:space="preserve"> the application </w:t>
+      </w:r>
+      <w:r>
+        <w:t xml:space="preserve">will be a MYSQL database on the CSE server.  The </w:t>
+      </w:r>
+      <w:proofErr w:type="spellStart"/>
+      <w:r>
+        <w:t>applicatin</w:t>
+      </w:r>
+      <w:proofErr w:type="spellEnd"/>
+      <w:r>
+        <w:t xml:space="preserve"> will work on Windows, Mac, and </w:t>
+      </w:r>
+      <w:proofErr w:type="spellStart"/>
+      <w:r>
+        <w:t>Lixus</w:t>
+      </w:r>
+      <w:proofErr w:type="spellEnd"/>
+      <w:r>
+        <w:t xml:space="preserve"> operating systems.  </w:t>
+      </w:r>
+    </w:p>
+    <w:p>
+      <w:pPr>
+        <w:tabs>
+          <w:tab w:val="left" w:pos="720"/>
+          <w:tab w:val="left" w:pos="1440"/>
+          <w:tab w:val="left" w:pos="2160"/>
+          <w:tab w:val="left" w:pos="2880"/>
+          <w:tab w:val="center" w:pos="4680"/>
+        </w:tabs>
+        <w:spacing w:after="0" w:line="276" w:lineRule="auto"/>
+      </w:pPr>
+    </w:p>
+    <w:p>
+      <w:pPr>
+        <w:tabs>
+          <w:tab w:val="left" w:pos="720"/>
+          <w:tab w:val="left" w:pos="1440"/>
+          <w:tab w:val="left" w:pos="2160"/>
+          <w:tab w:val="left" w:pos="2880"/>
+          <w:tab w:val="center" w:pos="4680"/>
+        </w:tabs>
+        <w:spacing w:after="0" w:line="276" w:lineRule="auto"/>
+      </w:pPr>
+      <w:r>
+        <w:t>2.5. Design and Implementation Constraints</w:t>
+      </w:r>
+    </w:p>
+    <w:p>
+      <w:pPr>
+        <w:tabs>
+          <w:tab w:val="left" w:pos="720"/>
+          <w:tab w:val="left" w:pos="1440"/>
+          <w:tab w:val="left" w:pos="2160"/>
+          <w:tab w:val="left" w:pos="2880"/>
+          <w:tab w:val="center" w:pos="4680"/>
+        </w:tabs>
+        <w:spacing w:after="0" w:line="276" w:lineRule="auto"/>
+      </w:pPr>
+      <w:r>
+        <w:t xml:space="preserve">- The application is limited by a few constraints.  First, storage is limited by the space on the CSE server.  </w:t>
+      </w:r>
+    </w:p>
+    <w:p>
+      <w:pPr>
+        <w:tabs>
+          <w:tab w:val="left" w:pos="720"/>
+          <w:tab w:val="left" w:pos="1440"/>
+          <w:tab w:val="left" w:pos="2160"/>
+          <w:tab w:val="left" w:pos="2880"/>
+          <w:tab w:val="center" w:pos="4680"/>
+        </w:tabs>
+        <w:spacing w:after="0" w:line="276" w:lineRule="auto"/>
+      </w:pPr>
+      <w:r>
+        <w:tab/>
+        <w:t>Second, the application must scale for a number of screen sizes and must be u</w:t>
+      </w:r>
+      <w:r>
+        <w:t xml:space="preserve">sable on mobile devices. </w:t>
+      </w:r>
+    </w:p>
+    <w:p>
+      <w:pPr>
+        <w:tabs>
+          <w:tab w:val="left" w:pos="720"/>
+          <w:tab w:val="left" w:pos="1440"/>
+          <w:tab w:val="left" w:pos="2160"/>
+          <w:tab w:val="left" w:pos="2880"/>
+          <w:tab w:val="center" w:pos="4680"/>
+        </w:tabs>
+        <w:spacing w:after="0" w:line="276" w:lineRule="auto"/>
+      </w:pPr>
+    </w:p>
+    <w:p>
+      <w:pPr>
+        <w:tabs>
+          <w:tab w:val="left" w:pos="720"/>
+          <w:tab w:val="left" w:pos="1440"/>
+          <w:tab w:val="left" w:pos="2160"/>
+          <w:tab w:val="left" w:pos="2880"/>
+          <w:tab w:val="center" w:pos="4680"/>
+        </w:tabs>
+        <w:spacing w:after="0" w:line="276" w:lineRule="auto"/>
+      </w:pPr>
+      <w:r>
+        <w:t>2.6. Assumptions and Dependencies</w:t>
+      </w:r>
+    </w:p>
+    <w:p>
+      <w:pPr>
+        <w:tabs>
+          <w:tab w:val="left" w:pos="720"/>
+          <w:tab w:val="left" w:pos="1440"/>
+          <w:tab w:val="left" w:pos="2160"/>
+          <w:tab w:val="left" w:pos="2880"/>
+          <w:tab w:val="center" w:pos="4680"/>
+        </w:tabs>
+        <w:spacing w:after="0" w:line="276" w:lineRule="auto"/>
+      </w:pPr>
+      <w:r>
+        <w:tab/>
+      </w:r>
+      <w:r>
+        <w:t xml:space="preserve">  The users of the website will use up to date web b</w:t>
       </w:r>
       <w:bookmarkStart w:id="0" w:name="_GoBack"/>
       <w:bookmarkEnd w:id="0"/>
-    </w:p>
-    <w:p>
-      <w:pPr>
-        <w:spacing w:after="0" w:line="276" w:lineRule="auto"/>
-      </w:pPr>
-      <w:r>
-        <w:tab/>
-        <w:t>--all posts are visible to everyone in the system</w:t>
-      </w:r>
-    </w:p>
-    <w:p>
-      <w:pPr>
-        <w:spacing w:after="0" w:line="276" w:lineRule="auto"/>
-      </w:pPr>
-      <w:r>
-        <w:tab/>
-        <w:t xml:space="preserve">--posts will only consist of ASCII characters and </w:t>
-      </w:r>
-      <w:proofErr w:type="spellStart"/>
-      <w:r>
-        <w:t>hashtags</w:t>
-      </w:r>
-      <w:proofErr w:type="spellEnd"/>
-    </w:p>
-    <w:p>
-      <w:pPr>
-        <w:spacing w:after="0" w:line="276" w:lineRule="auto"/>
-      </w:pPr>
-      <w:r>
-        <w:t>R3: Users will be able to follow posts/ people</w:t>
-      </w:r>
-    </w:p>
-    <w:p>
-      <w:pPr>
-        <w:spacing w:after="0" w:line="276" w:lineRule="auto"/>
-      </w:pPr>
-      <w:r>
-        <w:t>R4:</w:t>
-      </w:r>
-      <w:r>
-        <w:t xml:space="preserve"> Users wi</w:t>
-      </w:r>
-      <w:r>
-        <w:t>ll be able to block other users</w:t>
-      </w:r>
-    </w:p>
-    <w:p>
-      <w:pPr>
-        <w:spacing w:after="0" w:line="276" w:lineRule="auto"/>
-      </w:pPr>
-      <w:r>
-        <w:tab/>
-        <w:t>--Even if blocked, a user will be able to search for content that the person who blocked them posted</w:t>
-      </w:r>
-    </w:p>
-    <w:p>
-      <w:pPr>
-        <w:spacing w:after="0" w:line="276" w:lineRule="auto"/>
-      </w:pPr>
-      <w:r>
-        <w:t>R5: Posts will be sorted by chronological order</w:t>
-      </w:r>
-    </w:p>
-    <w:p>
-      <w:pPr>
-        <w:spacing w:after="0" w:line="276" w:lineRule="auto"/>
-      </w:pPr>
-      <w:r>
-        <w:tab/>
-        <w:t>--When created, a post will automatically have a timestamp</w:t>
-      </w:r>
-    </w:p>
-    <w:p>
-      <w:pPr>
-        <w:spacing w:after="0" w:line="276" w:lineRule="auto"/>
-      </w:pPr>
-      <w:r>
-        <w:t>R6: U</w:t>
-      </w:r>
-      <w:r>
-        <w:t>sers will be able to like posts</w:t>
-      </w:r>
-    </w:p>
-    <w:p>
-      <w:pPr>
-        <w:spacing w:after="0" w:line="276" w:lineRule="auto"/>
-      </w:pPr>
-      <w:r>
-        <w:tab/>
-        <w:t>--</w:t>
-      </w:r>
-      <w:proofErr w:type="spellStart"/>
-      <w:r>
-        <w:t>Unliking</w:t>
-      </w:r>
-      <w:proofErr w:type="spellEnd"/>
-      <w:r>
-        <w:t xml:space="preserve"> will also be supported</w:t>
-      </w:r>
-    </w:p>
-    <w:p>
-      <w:pPr>
-        <w:spacing w:after="0" w:line="276" w:lineRule="auto"/>
-      </w:pPr>
-      <w:r>
-        <w:t xml:space="preserve">R7: While composing a post, the user should </w:t>
-      </w:r>
-      <w:r>
-        <w:t>see on onscreen character count</w:t>
-      </w:r>
-    </w:p>
-    <w:p>
-      <w:pPr>
-        <w:spacing w:after="0" w:line="276" w:lineRule="auto"/>
-      </w:pPr>
-      <w:r>
-        <w:t>R8: Users should be notified (through email) when someone follows them</w:t>
-      </w:r>
-    </w:p>
-    <w:p>
-      <w:pPr>
-        <w:spacing w:after="0" w:line="276" w:lineRule="auto"/>
-      </w:pPr>
-      <w:r>
-        <w:t>R9: Passwords should be recoverable through email</w:t>
-      </w:r>
-    </w:p>
-    <w:p>
-      <w:pPr>
-        <w:spacing w:after="0" w:line="276" w:lineRule="auto"/>
-      </w:pPr>
-      <w:r>
-        <w:t xml:space="preserve">R10: </w:t>
-      </w:r>
-      <w:r>
-        <w:t>After x failed login attempts, the account is locked out for y minutes</w:t>
-      </w:r>
-    </w:p>
-    <w:p>
-      <w:pPr>
-        <w:spacing w:after="0" w:line="276" w:lineRule="auto"/>
-      </w:pPr>
-      <w:r>
-        <w:t xml:space="preserve">R11: </w:t>
-      </w:r>
-      <w:proofErr w:type="spellStart"/>
-      <w:r>
-        <w:t>Hashtags</w:t>
-      </w:r>
-      <w:proofErr w:type="spellEnd"/>
-      <w:r>
-        <w:t xml:space="preserve"> should stand out from plaintext</w:t>
-      </w:r>
-    </w:p>
-    <w:p>
-      <w:pPr>
-        <w:spacing w:after="0" w:line="276" w:lineRule="auto"/>
-      </w:pPr>
-      <w:r>
-        <w:tab/>
-        <w:t xml:space="preserve">--Each post should be able to have multiple </w:t>
-      </w:r>
-      <w:proofErr w:type="spellStart"/>
-      <w:r>
-        <w:t>hashtags</w:t>
-      </w:r>
-      <w:proofErr w:type="spellEnd"/>
-    </w:p>
-    <w:p>
-      <w:pPr>
-        <w:spacing w:after="0" w:line="276" w:lineRule="auto"/>
-      </w:pPr>
-      <w:r>
-        <w:t xml:space="preserve">R12: When a user logs in, </w:t>
-      </w:r>
-      <w:r>
-        <w:t>they should go to a home screen</w:t>
-      </w:r>
-    </w:p>
-    <w:p>
-      <w:pPr>
-        <w:spacing w:after="0" w:line="276" w:lineRule="auto"/>
-      </w:pPr>
-      <w:r>
-        <w:tab/>
-        <w:t>--The home screen should show</w:t>
-      </w:r>
-      <w:r>
-        <w:t xml:space="preserve"> what you’ve liked in one </w:t>
-      </w:r>
-      <w:r>
-        <w:t xml:space="preserve">pane </w:t>
-      </w:r>
-    </w:p>
-    <w:p>
-      <w:pPr>
-        <w:tabs>
-          <w:tab w:val="left" w:pos="720"/>
-          <w:tab w:val="left" w:pos="1440"/>
-          <w:tab w:val="left" w:pos="2160"/>
-          <w:tab w:val="left" w:pos="2880"/>
-          <w:tab w:val="center" w:pos="4680"/>
-        </w:tabs>
-        <w:spacing w:after="0" w:line="276" w:lineRule="auto"/>
-      </w:pPr>
-      <w:r>
-        <w:tab/>
-        <w:t>--another part of the screen should show the posts you’ve made</w:t>
-      </w:r>
-    </w:p>
-    <w:p>
-      <w:pPr>
-        <w:tabs>
-          <w:tab w:val="left" w:pos="720"/>
-          <w:tab w:val="left" w:pos="1440"/>
-          <w:tab w:val="left" w:pos="2160"/>
-          <w:tab w:val="left" w:pos="2880"/>
-          <w:tab w:val="center" w:pos="4680"/>
-        </w:tabs>
-        <w:spacing w:after="0" w:line="276" w:lineRule="auto"/>
-      </w:pPr>
-      <w:r>
-        <w:t>R13: When looking at a post, no one will be able to see who liked the post</w:t>
-      </w:r>
-    </w:p>
-    <w:p>
-      <w:pPr>
-        <w:tabs>
-          <w:tab w:val="left" w:pos="720"/>
-          <w:tab w:val="left" w:pos="1440"/>
-          <w:tab w:val="left" w:pos="2160"/>
-          <w:tab w:val="left" w:pos="2880"/>
-          <w:tab w:val="center" w:pos="4680"/>
-        </w:tabs>
-        <w:spacing w:after="0" w:line="276" w:lineRule="auto"/>
-      </w:pPr>
-      <w:r>
-        <w:tab/>
-        <w:t>--Everyone will be able to see how many people liked the post</w:t>
-      </w:r>
-    </w:p>
-    <w:p>
-      <w:pPr>
-        <w:tabs>
-          <w:tab w:val="left" w:pos="720"/>
-          <w:tab w:val="left" w:pos="1440"/>
-          <w:tab w:val="left" w:pos="2160"/>
-          <w:tab w:val="left" w:pos="2880"/>
-          <w:tab w:val="center" w:pos="4680"/>
-        </w:tabs>
-        <w:spacing w:after="0" w:line="276" w:lineRule="auto"/>
-      </w:pPr>
-      <w:r>
-        <w:t>R14: Users will be able to search by username</w:t>
-      </w:r>
-    </w:p>
-    <w:p>
-      <w:pPr>
-        <w:tabs>
-          <w:tab w:val="left" w:pos="720"/>
-          <w:tab w:val="left" w:pos="1440"/>
-          <w:tab w:val="left" w:pos="2160"/>
-          <w:tab w:val="left" w:pos="2880"/>
-          <w:tab w:val="center" w:pos="4680"/>
-        </w:tabs>
-        <w:spacing w:after="0" w:line="276" w:lineRule="auto"/>
-      </w:pPr>
-      <w:r>
-        <w:tab/>
-        <w:t>--Also searching by First Name or Last Name is supported</w:t>
-      </w:r>
-    </w:p>
-    <w:p>
-      <w:pPr>
-        <w:tabs>
-          <w:tab w:val="left" w:pos="720"/>
-          <w:tab w:val="left" w:pos="1440"/>
-          <w:tab w:val="left" w:pos="2160"/>
-          <w:tab w:val="left" w:pos="2880"/>
-          <w:tab w:val="center" w:pos="4680"/>
-        </w:tabs>
-        <w:spacing w:after="0" w:line="276" w:lineRule="auto"/>
-      </w:pPr>
-      <w:r>
-        <w:t>R15: When a user gets blocked, they should receive a notification</w:t>
-      </w:r>
-    </w:p>
-    <w:p>
-      <w:pPr>
-        <w:tabs>
-          <w:tab w:val="left" w:pos="720"/>
-          <w:tab w:val="left" w:pos="1440"/>
-          <w:tab w:val="left" w:pos="2160"/>
-          <w:tab w:val="left" w:pos="2880"/>
-          <w:tab w:val="center" w:pos="4680"/>
-        </w:tabs>
-        <w:spacing w:after="0" w:line="276" w:lineRule="auto"/>
-      </w:pPr>
-      <w:r>
-        <w:t>R16: Users will be able to comment on other posts.</w:t>
+      <w:r>
+        <w:t xml:space="preserve">rowsers.   Functionality may suffer on older browsers.  </w:t>
       </w:r>
     </w:p>
     <w:sectPr>
@@ -1326,7 +1606,7 @@
   <a:extraClrSchemeLst/>
   <a:extLst>
     <a:ext uri="{05A4C25C-085E-4340-85A3-A5531E510DB2}">
-      <thm15:themeFamily xmlns:thm15="http://schemas.microsoft.com/office/thememl/2012/main" xmlns="" name="Office Theme" id="{62F939B6-93AF-4DB8-9C6B-D6C7DFDC589F}" vid="{4A3C46E8-61CC-4603-A589-7422A47A8E4A}"/>
+      <thm15:themeFamily xmlns="" xmlns:thm15="http://schemas.microsoft.com/office/thememl/2012/main" name="Office Theme" id="{62F939B6-93AF-4DB8-9C6B-D6C7DFDC589F}" vid="{4A3C46E8-61CC-4603-A589-7422A47A8E4A}"/>
     </a:ext>
   </a:extLst>
 </a:theme>

</xml_diff>

<commit_message>
Use cases and 1 sequence diagram
</commit_message>
<xml_diff>
--- a/doc/phase1/Requirements--Section 2.2.docx
+++ b/doc/phase1/Requirements--Section 2.2.docx
@@ -25,14 +25,7 @@
       </w:pPr>
       <w:r>
         <w:tab/>
-      </w:r>
-      <w:proofErr w:type="gramStart"/>
-      <w:r>
-        <w:t>interface</w:t>
-      </w:r>
-      <w:proofErr w:type="gramEnd"/>
-      <w:r>
-        <w:t xml:space="preserve"> to communicate with employees.  </w:t>
+        <w:t xml:space="preserve">interface to communicate with employees.  </w:t>
       </w:r>
     </w:p>
     <w:p>
@@ -74,6 +67,15 @@
       </w:pPr>
       <w:r>
         <w:tab/>
+        <w:t>--Each login will also have a username and a password</w:t>
+      </w:r>
+    </w:p>
+    <w:p>
+      <w:pPr>
+        <w:spacing w:after="0" w:line="276" w:lineRule="auto"/>
+      </w:pPr>
+      <w:r>
+        <w:tab/>
         <w:t xml:space="preserve">--when the user creates a password, a </w:t>
       </w:r>
       <w:r>
@@ -85,316 +87,6 @@
     </w:p>
     <w:p>
       <w:pPr>
-        <w:spacing w:after="0" w:line="276" w:lineRule="auto"/>
-      </w:pPr>
-      <w:r>
-        <w:t xml:space="preserve">R1: </w:t>
-      </w:r>
-      <w:r>
-        <w:t xml:space="preserve">Users can search for </w:t>
-      </w:r>
-      <w:proofErr w:type="spellStart"/>
-      <w:r>
-        <w:t>hashtags</w:t>
-      </w:r>
-      <w:proofErr w:type="spellEnd"/>
-    </w:p>
-    <w:p>
-      <w:pPr>
-        <w:spacing w:after="0" w:line="276" w:lineRule="auto"/>
-      </w:pPr>
-      <w:r>
-        <w:t>R2:</w:t>
-      </w:r>
-      <w:r>
-        <w:t xml:space="preserve"> </w:t>
-      </w:r>
-      <w:r>
-        <w:t>Users will be able to create posts with a maximum of 200 characters</w:t>
-      </w:r>
-    </w:p>
-    <w:p>
-      <w:pPr>
-        <w:spacing w:after="0" w:line="276" w:lineRule="auto"/>
-      </w:pPr>
-      <w:r>
-        <w:tab/>
-        <w:t>--</w:t>
-      </w:r>
-      <w:proofErr w:type="spellStart"/>
-      <w:r>
-        <w:t>hastags</w:t>
-      </w:r>
-      <w:proofErr w:type="spellEnd"/>
-      <w:r>
-        <w:t xml:space="preserve"> are part of the character count</w:t>
-      </w:r>
-    </w:p>
-    <w:p>
-      <w:pPr>
-        <w:spacing w:after="0" w:line="276" w:lineRule="auto"/>
-      </w:pPr>
-      <w:r>
-        <w:tab/>
-        <w:t>--</w:t>
-      </w:r>
-      <w:proofErr w:type="spellStart"/>
-      <w:r>
-        <w:t>ha</w:t>
-      </w:r>
-      <w:r>
-        <w:t>shtags</w:t>
-      </w:r>
-      <w:proofErr w:type="spellEnd"/>
-      <w:r>
-        <w:t xml:space="preserve"> themselves hav</w:t>
-      </w:r>
-      <w:r>
-        <w:t>e no limit</w:t>
-      </w:r>
-    </w:p>
-    <w:p>
-      <w:pPr>
-        <w:spacing w:after="0" w:line="276" w:lineRule="auto"/>
-      </w:pPr>
-      <w:r>
-        <w:tab/>
-        <w:t>--all posts are visible to everyone in the system</w:t>
-      </w:r>
-    </w:p>
-    <w:p>
-      <w:pPr>
-        <w:spacing w:after="0" w:line="276" w:lineRule="auto"/>
-      </w:pPr>
-      <w:r>
-        <w:tab/>
-        <w:t xml:space="preserve">--posts will only consist of ASCII characters and </w:t>
-      </w:r>
-      <w:proofErr w:type="spellStart"/>
-      <w:r>
-        <w:t>hashtags</w:t>
-      </w:r>
-      <w:proofErr w:type="spellEnd"/>
-    </w:p>
-    <w:p>
-      <w:pPr>
-        <w:spacing w:after="0" w:line="276" w:lineRule="auto"/>
-      </w:pPr>
-      <w:r>
-        <w:t>R3: Users will be able to follow posts/ people</w:t>
-      </w:r>
-    </w:p>
-    <w:p>
-      <w:pPr>
-        <w:spacing w:after="0" w:line="276" w:lineRule="auto"/>
-      </w:pPr>
-      <w:r>
-        <w:t>R4:</w:t>
-      </w:r>
-      <w:r>
-        <w:t xml:space="preserve"> Users wi</w:t>
-      </w:r>
-      <w:r>
-        <w:t>ll be able to block other users</w:t>
-      </w:r>
-    </w:p>
-    <w:p>
-      <w:pPr>
-        <w:spacing w:after="0" w:line="276" w:lineRule="auto"/>
-      </w:pPr>
-      <w:r>
-        <w:tab/>
-        <w:t>--Even if blocked, a user will be able to search for content that the person who blocked them posted</w:t>
-      </w:r>
-    </w:p>
-    <w:p>
-      <w:pPr>
-        <w:spacing w:after="0" w:line="276" w:lineRule="auto"/>
-      </w:pPr>
-      <w:r>
-        <w:t>R5: Posts will be sorted by chronological order</w:t>
-      </w:r>
-    </w:p>
-    <w:p>
-      <w:pPr>
-        <w:spacing w:after="0" w:line="276" w:lineRule="auto"/>
-      </w:pPr>
-      <w:r>
-        <w:tab/>
-        <w:t>--When created, a post will automatically have a timestamp</w:t>
-      </w:r>
-    </w:p>
-    <w:p>
-      <w:pPr>
-        <w:spacing w:after="0" w:line="276" w:lineRule="auto"/>
-      </w:pPr>
-      <w:r>
-        <w:t>R6: U</w:t>
-      </w:r>
-      <w:r>
-        <w:t>sers will be able to like posts</w:t>
-      </w:r>
-    </w:p>
-    <w:p>
-      <w:pPr>
-        <w:spacing w:after="0" w:line="276" w:lineRule="auto"/>
-      </w:pPr>
-      <w:r>
-        <w:tab/>
-        <w:t>--</w:t>
-      </w:r>
-      <w:proofErr w:type="spellStart"/>
-      <w:r>
-        <w:t>Unliking</w:t>
-      </w:r>
-      <w:proofErr w:type="spellEnd"/>
-      <w:r>
-        <w:t xml:space="preserve"> will also be supported</w:t>
-      </w:r>
-    </w:p>
-    <w:p>
-      <w:pPr>
-        <w:spacing w:after="0" w:line="276" w:lineRule="auto"/>
-      </w:pPr>
-      <w:r>
-        <w:t xml:space="preserve">R7: While composing a post, the user should </w:t>
-      </w:r>
-      <w:r>
-        <w:t>see on onscreen character count</w:t>
-      </w:r>
-    </w:p>
-    <w:p>
-      <w:pPr>
-        <w:spacing w:after="0" w:line="276" w:lineRule="auto"/>
-      </w:pPr>
-      <w:r>
-        <w:t>R8: Users should be notified (through email) when someone follows them</w:t>
-      </w:r>
-    </w:p>
-    <w:p>
-      <w:pPr>
-        <w:spacing w:after="0" w:line="276" w:lineRule="auto"/>
-      </w:pPr>
-      <w:r>
-        <w:t>R9: Passwords should be recoverable through email</w:t>
-      </w:r>
-    </w:p>
-    <w:p>
-      <w:pPr>
-        <w:spacing w:after="0" w:line="276" w:lineRule="auto"/>
-      </w:pPr>
-      <w:r>
-        <w:t xml:space="preserve">R10: </w:t>
-      </w:r>
-      <w:r>
-        <w:t>After x failed login attempts, the account is locked out for y minutes</w:t>
-      </w:r>
-    </w:p>
-    <w:p>
-      <w:pPr>
-        <w:spacing w:after="0" w:line="276" w:lineRule="auto"/>
-      </w:pPr>
-      <w:r>
-        <w:t xml:space="preserve">R11: </w:t>
-      </w:r>
-      <w:proofErr w:type="spellStart"/>
-      <w:r>
-        <w:t>Hashtags</w:t>
-      </w:r>
-      <w:proofErr w:type="spellEnd"/>
-      <w:r>
-        <w:t xml:space="preserve"> should stand out from plaintext</w:t>
-      </w:r>
-    </w:p>
-    <w:p>
-      <w:pPr>
-        <w:spacing w:after="0" w:line="276" w:lineRule="auto"/>
-      </w:pPr>
-      <w:r>
-        <w:tab/>
-        <w:t xml:space="preserve">--Each post should be able to have multiple </w:t>
-      </w:r>
-      <w:proofErr w:type="spellStart"/>
-      <w:r>
-        <w:t>hashtags</w:t>
-      </w:r>
-      <w:proofErr w:type="spellEnd"/>
-    </w:p>
-    <w:p>
-      <w:pPr>
-        <w:spacing w:after="0" w:line="276" w:lineRule="auto"/>
-      </w:pPr>
-      <w:r>
-        <w:t xml:space="preserve">R12: When a user logs in, </w:t>
-      </w:r>
-      <w:r>
-        <w:t>they should go to a home screen</w:t>
-      </w:r>
-    </w:p>
-    <w:p>
-      <w:pPr>
-        <w:spacing w:after="0" w:line="276" w:lineRule="auto"/>
-      </w:pPr>
-      <w:r>
-        <w:tab/>
-        <w:t>--The home screen should show</w:t>
-      </w:r>
-      <w:r>
-        <w:t xml:space="preserve"> what you’ve liked in one </w:t>
-      </w:r>
-      <w:r>
-        <w:t xml:space="preserve">pane </w:t>
-      </w:r>
-    </w:p>
-    <w:p>
-      <w:pPr>
-        <w:tabs>
-          <w:tab w:val="left" w:pos="720"/>
-          <w:tab w:val="left" w:pos="1440"/>
-          <w:tab w:val="left" w:pos="2160"/>
-          <w:tab w:val="left" w:pos="2880"/>
-          <w:tab w:val="center" w:pos="4680"/>
-        </w:tabs>
-        <w:spacing w:after="0" w:line="276" w:lineRule="auto"/>
-      </w:pPr>
-      <w:r>
-        <w:tab/>
-        <w:t>--another part of the screen should show the posts you’ve made</w:t>
-      </w:r>
-    </w:p>
-    <w:p>
-      <w:pPr>
-        <w:tabs>
-          <w:tab w:val="left" w:pos="720"/>
-          <w:tab w:val="left" w:pos="1440"/>
-          <w:tab w:val="left" w:pos="2160"/>
-          <w:tab w:val="left" w:pos="2880"/>
-          <w:tab w:val="center" w:pos="4680"/>
-        </w:tabs>
-        <w:spacing w:after="0" w:line="276" w:lineRule="auto"/>
-      </w:pPr>
-      <w:r>
-        <w:t>R13: When looking at a post, no one will be able to see who liked the post</w:t>
-      </w:r>
-    </w:p>
-    <w:p>
-      <w:pPr>
-        <w:tabs>
-          <w:tab w:val="left" w:pos="720"/>
-          <w:tab w:val="left" w:pos="1440"/>
-          <w:tab w:val="left" w:pos="2160"/>
-          <w:tab w:val="left" w:pos="2880"/>
-          <w:tab w:val="center" w:pos="4680"/>
-        </w:tabs>
-        <w:spacing w:after="0" w:line="276" w:lineRule="auto"/>
-      </w:pPr>
-      <w:r>
-        <w:tab/>
-        <w:t>--Everyone will be able to see how many people liked the post</w:t>
-      </w:r>
-    </w:p>
-    <w:p>
-      <w:pPr>
         <w:tabs>
           <w:tab w:val="left" w:pos="720"/>
           <w:tab w:val="left" w:pos="1440"/>
@@ -426,276 +118,581 @@
     </w:p>
     <w:p>
       <w:pPr>
-        <w:tabs>
-          <w:tab w:val="left" w:pos="720"/>
-          <w:tab w:val="left" w:pos="1440"/>
-          <w:tab w:val="left" w:pos="2160"/>
-          <w:tab w:val="left" w:pos="2880"/>
-          <w:tab w:val="center" w:pos="4680"/>
-        </w:tabs>
-        <w:spacing w:after="0" w:line="276" w:lineRule="auto"/>
-      </w:pPr>
-      <w:r>
-        <w:t>R15: When a user gets blocked, they should receive a notification</w:t>
-      </w:r>
-    </w:p>
-    <w:p>
-      <w:pPr>
-        <w:tabs>
-          <w:tab w:val="left" w:pos="720"/>
-          <w:tab w:val="left" w:pos="1440"/>
-          <w:tab w:val="left" w:pos="2160"/>
-          <w:tab w:val="left" w:pos="2880"/>
-          <w:tab w:val="center" w:pos="4680"/>
-        </w:tabs>
-        <w:spacing w:after="0" w:line="276" w:lineRule="auto"/>
-      </w:pPr>
-      <w:r>
-        <w:t>R16: Users will be able to comment on other posts.</w:t>
-      </w:r>
-    </w:p>
-    <w:p>
-      <w:pPr>
-        <w:tabs>
-          <w:tab w:val="left" w:pos="720"/>
-          <w:tab w:val="left" w:pos="1440"/>
-          <w:tab w:val="left" w:pos="2160"/>
-          <w:tab w:val="left" w:pos="2880"/>
-          <w:tab w:val="center" w:pos="4680"/>
-        </w:tabs>
-        <w:spacing w:after="0" w:line="276" w:lineRule="auto"/>
-      </w:pPr>
-    </w:p>
-    <w:p>
-      <w:pPr>
-        <w:tabs>
-          <w:tab w:val="left" w:pos="720"/>
-          <w:tab w:val="left" w:pos="1440"/>
-          <w:tab w:val="left" w:pos="2160"/>
-          <w:tab w:val="left" w:pos="2880"/>
-          <w:tab w:val="center" w:pos="4680"/>
-        </w:tabs>
-        <w:spacing w:after="0" w:line="276" w:lineRule="auto"/>
-      </w:pPr>
-      <w:r>
-        <w:t>2.3. User Classes and Characteristics</w:t>
-      </w:r>
-    </w:p>
-    <w:p>
-      <w:pPr>
-        <w:tabs>
-          <w:tab w:val="left" w:pos="720"/>
-          <w:tab w:val="left" w:pos="1440"/>
-          <w:tab w:val="left" w:pos="2160"/>
-          <w:tab w:val="left" w:pos="2880"/>
-          <w:tab w:val="center" w:pos="4680"/>
-        </w:tabs>
-        <w:spacing w:after="0" w:line="276" w:lineRule="auto"/>
-      </w:pPr>
-      <w:r>
-        <w:t xml:space="preserve">- Users of this system will fall into one category: </w:t>
-      </w:r>
-      <w:r>
-        <w:t>employees.  Employees will post</w:t>
-      </w:r>
-    </w:p>
-    <w:p>
-      <w:pPr>
-        <w:tabs>
-          <w:tab w:val="left" w:pos="720"/>
-          <w:tab w:val="left" w:pos="1440"/>
-          <w:tab w:val="left" w:pos="2160"/>
-          <w:tab w:val="left" w:pos="2880"/>
-          <w:tab w:val="center" w:pos="4680"/>
-        </w:tabs>
-        <w:spacing w:after="0" w:line="276" w:lineRule="auto"/>
-      </w:pPr>
-      <w:r>
-        <w:tab/>
-      </w:r>
-      <w:proofErr w:type="gramStart"/>
-      <w:r>
-        <w:t>and</w:t>
-      </w:r>
-      <w:proofErr w:type="gramEnd"/>
-      <w:r>
-        <w:t xml:space="preserve"> read messages other employees have posted.  </w:t>
-      </w:r>
-    </w:p>
-    <w:p>
-      <w:pPr>
-        <w:tabs>
-          <w:tab w:val="left" w:pos="720"/>
-          <w:tab w:val="left" w:pos="1440"/>
-          <w:tab w:val="left" w:pos="2160"/>
-          <w:tab w:val="left" w:pos="2880"/>
-          <w:tab w:val="center" w:pos="4680"/>
-        </w:tabs>
-        <w:spacing w:after="0" w:line="276" w:lineRule="auto"/>
-      </w:pPr>
-    </w:p>
-    <w:p>
-      <w:pPr>
-        <w:tabs>
-          <w:tab w:val="left" w:pos="720"/>
-          <w:tab w:val="left" w:pos="1440"/>
-          <w:tab w:val="left" w:pos="2160"/>
-          <w:tab w:val="left" w:pos="2880"/>
-          <w:tab w:val="center" w:pos="4680"/>
-        </w:tabs>
-        <w:spacing w:after="0" w:line="276" w:lineRule="auto"/>
-      </w:pPr>
-      <w:r>
-        <w:lastRenderedPageBreak/>
-        <w:t>2.4. Operating Environment</w:t>
-      </w:r>
-    </w:p>
-    <w:p>
-      <w:pPr>
-        <w:tabs>
-          <w:tab w:val="left" w:pos="720"/>
-          <w:tab w:val="left" w:pos="1440"/>
-          <w:tab w:val="left" w:pos="2160"/>
-          <w:tab w:val="left" w:pos="2880"/>
-          <w:tab w:val="center" w:pos="4680"/>
-        </w:tabs>
-        <w:spacing w:after="0" w:line="276" w:lineRule="auto"/>
-      </w:pPr>
-      <w:r>
-        <w:t>- The web application will run on Firefox, Chrome, and mobile devices.  The backend of</w:t>
-      </w:r>
-      <w:r>
-        <w:t xml:space="preserve"> the application </w:t>
-      </w:r>
-      <w:r>
-        <w:t xml:space="preserve">will be a MYSQL database on the CSE server.  The </w:t>
-      </w:r>
-      <w:proofErr w:type="spellStart"/>
-      <w:r>
-        <w:t>applicatin</w:t>
-      </w:r>
-      <w:proofErr w:type="spellEnd"/>
-      <w:r>
-        <w:t xml:space="preserve"> will work on Windows, Mac, and </w:t>
-      </w:r>
-      <w:proofErr w:type="spellStart"/>
-      <w:r>
-        <w:t>Lixus</w:t>
-      </w:r>
-      <w:proofErr w:type="spellEnd"/>
-      <w:r>
-        <w:t xml:space="preserve"> operating systems.  </w:t>
-      </w:r>
-    </w:p>
-    <w:p>
-      <w:pPr>
-        <w:tabs>
-          <w:tab w:val="left" w:pos="720"/>
-          <w:tab w:val="left" w:pos="1440"/>
-          <w:tab w:val="left" w:pos="2160"/>
-          <w:tab w:val="left" w:pos="2880"/>
-          <w:tab w:val="center" w:pos="4680"/>
-        </w:tabs>
-        <w:spacing w:after="0" w:line="276" w:lineRule="auto"/>
-      </w:pPr>
-    </w:p>
-    <w:p>
-      <w:pPr>
-        <w:tabs>
-          <w:tab w:val="left" w:pos="720"/>
-          <w:tab w:val="left" w:pos="1440"/>
-          <w:tab w:val="left" w:pos="2160"/>
-          <w:tab w:val="left" w:pos="2880"/>
-          <w:tab w:val="center" w:pos="4680"/>
-        </w:tabs>
-        <w:spacing w:after="0" w:line="276" w:lineRule="auto"/>
-      </w:pPr>
-      <w:r>
-        <w:t>2.5. Design and Implementation Constraints</w:t>
-      </w:r>
-    </w:p>
-    <w:p>
-      <w:pPr>
-        <w:tabs>
-          <w:tab w:val="left" w:pos="720"/>
-          <w:tab w:val="left" w:pos="1440"/>
-          <w:tab w:val="left" w:pos="2160"/>
-          <w:tab w:val="left" w:pos="2880"/>
-          <w:tab w:val="center" w:pos="4680"/>
-        </w:tabs>
-        <w:spacing w:after="0" w:line="276" w:lineRule="auto"/>
-      </w:pPr>
-      <w:r>
-        <w:t xml:space="preserve">- The application is limited by a few constraints.  First, storage is limited by the space on the CSE server.  </w:t>
-      </w:r>
-    </w:p>
-    <w:p>
-      <w:pPr>
-        <w:tabs>
-          <w:tab w:val="left" w:pos="720"/>
-          <w:tab w:val="left" w:pos="1440"/>
-          <w:tab w:val="left" w:pos="2160"/>
-          <w:tab w:val="left" w:pos="2880"/>
-          <w:tab w:val="center" w:pos="4680"/>
-        </w:tabs>
-        <w:spacing w:after="0" w:line="276" w:lineRule="auto"/>
-      </w:pPr>
-      <w:r>
-        <w:tab/>
-        <w:t>Second, the application must scale for a number of screen sizes and must be u</w:t>
-      </w:r>
-      <w:r>
-        <w:t xml:space="preserve">sable on mobile devices. </w:t>
-      </w:r>
-    </w:p>
-    <w:p>
-      <w:pPr>
-        <w:tabs>
-          <w:tab w:val="left" w:pos="720"/>
-          <w:tab w:val="left" w:pos="1440"/>
-          <w:tab w:val="left" w:pos="2160"/>
-          <w:tab w:val="left" w:pos="2880"/>
-          <w:tab w:val="center" w:pos="4680"/>
-        </w:tabs>
-        <w:spacing w:after="0" w:line="276" w:lineRule="auto"/>
-      </w:pPr>
-    </w:p>
-    <w:p>
-      <w:pPr>
-        <w:tabs>
-          <w:tab w:val="left" w:pos="720"/>
-          <w:tab w:val="left" w:pos="1440"/>
-          <w:tab w:val="left" w:pos="2160"/>
-          <w:tab w:val="left" w:pos="2880"/>
-          <w:tab w:val="center" w:pos="4680"/>
-        </w:tabs>
-        <w:spacing w:after="0" w:line="276" w:lineRule="auto"/>
-      </w:pPr>
-      <w:r>
-        <w:t>2.6. Assumptions and Dependencies</w:t>
-      </w:r>
-    </w:p>
-    <w:p>
-      <w:pPr>
-        <w:tabs>
-          <w:tab w:val="left" w:pos="720"/>
-          <w:tab w:val="left" w:pos="1440"/>
-          <w:tab w:val="left" w:pos="2160"/>
-          <w:tab w:val="left" w:pos="2880"/>
-          <w:tab w:val="center" w:pos="4680"/>
-        </w:tabs>
-        <w:spacing w:after="0" w:line="276" w:lineRule="auto"/>
-      </w:pPr>
-      <w:r>
-        <w:tab/>
-      </w:r>
-      <w:r>
-        <w:t xml:space="preserve">  The users of the website will use up to date web b</w:t>
+        <w:spacing w:after="0" w:line="276" w:lineRule="auto"/>
+        <w:ind w:left="720"/>
+      </w:pPr>
+      <w:r>
+        <w:t xml:space="preserve">--users can </w:t>
+      </w:r>
+      <w:r>
+        <w:t>search for hashtags</w:t>
+      </w:r>
+    </w:p>
+    <w:p>
+      <w:pPr>
+        <w:spacing w:after="0" w:line="276" w:lineRule="auto"/>
+      </w:pPr>
+      <w:r>
+        <w:t>R</w:t>
+      </w:r>
+      <w:r>
+        <w:t>1</w:t>
       </w:r>
       <w:bookmarkStart w:id="0" w:name="_GoBack"/>
       <w:bookmarkEnd w:id="0"/>
       <w:r>
-        <w:t xml:space="preserve">rowsers.   Functionality may suffer on older browsers.  </w:t>
+        <w:t>: H</w:t>
+      </w:r>
+      <w:r>
+        <w:t>ashtags are part of the character count</w:t>
+      </w:r>
+    </w:p>
+    <w:p>
+      <w:pPr>
+        <w:spacing w:after="0" w:line="276" w:lineRule="auto"/>
+      </w:pPr>
+      <w:r>
+        <w:tab/>
+        <w:t>--hashtags themselves have no limit</w:t>
+      </w:r>
+    </w:p>
+    <w:p>
+      <w:pPr>
+        <w:spacing w:after="0" w:line="276" w:lineRule="auto"/>
+      </w:pPr>
+      <w:r>
+        <w:t>R2:</w:t>
+      </w:r>
+      <w:r>
+        <w:t xml:space="preserve"> </w:t>
+      </w:r>
+      <w:r>
+        <w:t>Users will be able to create posts with a maximum of 200 characters</w:t>
+      </w:r>
+    </w:p>
+    <w:p>
+      <w:pPr>
+        <w:spacing w:after="0" w:line="276" w:lineRule="auto"/>
+      </w:pPr>
+      <w:r>
+        <w:tab/>
+        <w:t>--all posts are visible to everyone in the system</w:t>
+      </w:r>
+    </w:p>
+    <w:p>
+      <w:pPr>
+        <w:spacing w:after="0" w:line="276" w:lineRule="auto"/>
+      </w:pPr>
+      <w:r>
+        <w:tab/>
+        <w:t>--posts will only consist of ASCII characters and hashtags</w:t>
+      </w:r>
+    </w:p>
+    <w:p>
+      <w:pPr>
+        <w:spacing w:after="0" w:line="276" w:lineRule="auto"/>
+      </w:pPr>
+      <w:r>
+        <w:t>R3: Users will be able to follow posts/ people</w:t>
+      </w:r>
+    </w:p>
+    <w:p>
+      <w:pPr>
+        <w:spacing w:after="0" w:line="276" w:lineRule="auto"/>
+      </w:pPr>
+      <w:r>
+        <w:t>R4:</w:t>
+      </w:r>
+      <w:r>
+        <w:t xml:space="preserve"> Users wi</w:t>
+      </w:r>
+      <w:r>
+        <w:t>ll be able to block other users</w:t>
+      </w:r>
+    </w:p>
+    <w:p>
+      <w:pPr>
+        <w:spacing w:after="0" w:line="276" w:lineRule="auto"/>
+      </w:pPr>
+      <w:r>
+        <w:tab/>
+        <w:t>--Even if blocked, a user will be able to search for content that the person who blocked them posted</w:t>
+      </w:r>
+    </w:p>
+    <w:p>
+      <w:pPr>
+        <w:spacing w:after="0" w:line="276" w:lineRule="auto"/>
+      </w:pPr>
+      <w:r>
+        <w:tab/>
+        <w:t>--the blocked user can follow the same user right away</w:t>
+      </w:r>
+    </w:p>
+    <w:p>
+      <w:pPr>
+        <w:spacing w:after="0" w:line="276" w:lineRule="auto"/>
+      </w:pPr>
+      <w:r>
+        <w:t>R5: Posts will be sorted by chronological order</w:t>
+      </w:r>
+    </w:p>
+    <w:p>
+      <w:pPr>
+        <w:spacing w:after="0" w:line="276" w:lineRule="auto"/>
+      </w:pPr>
+      <w:r>
+        <w:tab/>
+        <w:t>--When created, a post will automatically have a timestamp</w:t>
+      </w:r>
+    </w:p>
+    <w:p>
+      <w:pPr>
+        <w:spacing w:after="0" w:line="276" w:lineRule="auto"/>
+      </w:pPr>
+      <w:r>
+        <w:t>R6: U</w:t>
+      </w:r>
+      <w:r>
+        <w:t>sers will be able to like posts</w:t>
+      </w:r>
+    </w:p>
+    <w:p>
+      <w:pPr>
+        <w:spacing w:after="0" w:line="276" w:lineRule="auto"/>
+      </w:pPr>
+      <w:r>
+        <w:tab/>
+        <w:t>--Unliking will also be supported</w:t>
+      </w:r>
+    </w:p>
+    <w:p>
+      <w:pPr>
+        <w:spacing w:after="0" w:line="276" w:lineRule="auto"/>
+      </w:pPr>
+      <w:r>
+        <w:t xml:space="preserve">R7: While composing a post, the user should </w:t>
+      </w:r>
+      <w:r>
+        <w:t>see on onscreen character count</w:t>
+      </w:r>
+    </w:p>
+    <w:p>
+      <w:pPr>
+        <w:spacing w:after="0" w:line="276" w:lineRule="auto"/>
+      </w:pPr>
+      <w:r>
+        <w:t>R8: Users should be notified (through email) when someone follows them</w:t>
+      </w:r>
+    </w:p>
+    <w:p>
+      <w:pPr>
+        <w:spacing w:after="0" w:line="276" w:lineRule="auto"/>
+      </w:pPr>
+      <w:r>
+        <w:t>R9: Passwords should be recoverable through email</w:t>
+      </w:r>
+    </w:p>
+    <w:p>
+      <w:pPr>
+        <w:spacing w:after="0" w:line="276" w:lineRule="auto"/>
+        <w:rPr>
+          <w:b/>
+        </w:rPr>
+      </w:pPr>
+      <w:r>
+        <w:rPr>
+          <w:b/>
+        </w:rPr>
+        <w:t xml:space="preserve">R10: </w:t>
+      </w:r>
+      <w:r>
+        <w:rPr>
+          <w:b/>
+        </w:rPr>
+        <w:t>After x failed login attempts, the account is locked out for y minutes</w:t>
+      </w:r>
+    </w:p>
+    <w:p>
+      <w:pPr>
+        <w:spacing w:after="0" w:line="276" w:lineRule="auto"/>
+      </w:pPr>
+      <w:r>
+        <w:t xml:space="preserve">R11: Hashtags should </w:t>
+      </w:r>
+      <w:r>
+        <w:t>be bold</w:t>
+      </w:r>
+    </w:p>
+    <w:p>
+      <w:pPr>
+        <w:spacing w:after="0" w:line="276" w:lineRule="auto"/>
+      </w:pPr>
+      <w:r>
+        <w:tab/>
+        <w:t>--Each post should be able to have multiple hashtags</w:t>
+      </w:r>
+    </w:p>
+    <w:p>
+      <w:pPr>
+        <w:spacing w:after="0" w:line="276" w:lineRule="auto"/>
+      </w:pPr>
+      <w:r>
+        <w:t xml:space="preserve">R12: When a user logs in, </w:t>
+      </w:r>
+      <w:r>
+        <w:t>they should go to a home screen</w:t>
+      </w:r>
+    </w:p>
+    <w:p>
+      <w:pPr>
+        <w:spacing w:after="0" w:line="276" w:lineRule="auto"/>
+      </w:pPr>
+      <w:r>
+        <w:tab/>
+        <w:t>--The home screen should show</w:t>
+      </w:r>
+      <w:r>
+        <w:t xml:space="preserve"> what you’ve liked in one </w:t>
+      </w:r>
+      <w:r>
+        <w:t xml:space="preserve">pane </w:t>
+      </w:r>
+    </w:p>
+    <w:p>
+      <w:pPr>
+        <w:tabs>
+          <w:tab w:val="left" w:pos="720"/>
+          <w:tab w:val="left" w:pos="1440"/>
+          <w:tab w:val="left" w:pos="2160"/>
+          <w:tab w:val="left" w:pos="2880"/>
+          <w:tab w:val="center" w:pos="4680"/>
+        </w:tabs>
+        <w:spacing w:after="0" w:line="276" w:lineRule="auto"/>
+      </w:pPr>
+      <w:r>
+        <w:tab/>
+        <w:t>--another part of the screen should show the posts you’ve made</w:t>
+      </w:r>
+    </w:p>
+    <w:p>
+      <w:pPr>
+        <w:tabs>
+          <w:tab w:val="left" w:pos="720"/>
+          <w:tab w:val="left" w:pos="1440"/>
+          <w:tab w:val="left" w:pos="2160"/>
+          <w:tab w:val="left" w:pos="2880"/>
+          <w:tab w:val="center" w:pos="4680"/>
+        </w:tabs>
+        <w:spacing w:after="0" w:line="276" w:lineRule="auto"/>
+      </w:pPr>
+      <w:r>
+        <w:tab/>
+        <w:t>--In the third part of the screen, posts will appear from people the user is following</w:t>
+      </w:r>
+    </w:p>
+    <w:p>
+      <w:pPr>
+        <w:tabs>
+          <w:tab w:val="left" w:pos="720"/>
+          <w:tab w:val="left" w:pos="1440"/>
+          <w:tab w:val="left" w:pos="2160"/>
+          <w:tab w:val="left" w:pos="2880"/>
+          <w:tab w:val="center" w:pos="4680"/>
+        </w:tabs>
+        <w:spacing w:after="0" w:line="276" w:lineRule="auto"/>
+      </w:pPr>
+      <w:r>
+        <w:t>R13: When looking at a post, no one will be able to see who liked the post</w:t>
+      </w:r>
+    </w:p>
+    <w:p>
+      <w:pPr>
+        <w:tabs>
+          <w:tab w:val="left" w:pos="720"/>
+          <w:tab w:val="left" w:pos="1440"/>
+          <w:tab w:val="left" w:pos="2160"/>
+          <w:tab w:val="left" w:pos="2880"/>
+          <w:tab w:val="center" w:pos="4680"/>
+        </w:tabs>
+        <w:spacing w:after="0" w:line="276" w:lineRule="auto"/>
+      </w:pPr>
+      <w:r>
+        <w:tab/>
+        <w:t>--Everyone will be able to see how many people liked the post</w:t>
+      </w:r>
+    </w:p>
+    <w:p>
+      <w:pPr>
+        <w:tabs>
+          <w:tab w:val="left" w:pos="720"/>
+          <w:tab w:val="left" w:pos="1440"/>
+          <w:tab w:val="left" w:pos="2160"/>
+          <w:tab w:val="left" w:pos="2880"/>
+          <w:tab w:val="center" w:pos="4680"/>
+        </w:tabs>
+        <w:spacing w:after="0" w:line="276" w:lineRule="auto"/>
+      </w:pPr>
+      <w:r>
+        <w:t>R15: When a user gets blocked, they should receive a notification</w:t>
+      </w:r>
+      <w:r>
+        <w:t xml:space="preserve"> via email</w:t>
+      </w:r>
+    </w:p>
+    <w:p>
+      <w:pPr>
+        <w:tabs>
+          <w:tab w:val="left" w:pos="720"/>
+          <w:tab w:val="left" w:pos="1440"/>
+          <w:tab w:val="left" w:pos="2160"/>
+          <w:tab w:val="left" w:pos="2880"/>
+          <w:tab w:val="center" w:pos="4680"/>
+        </w:tabs>
+        <w:spacing w:after="0" w:line="276" w:lineRule="auto"/>
+      </w:pPr>
+      <w:r>
+        <w:t>R16: Users will be</w:t>
+      </w:r>
+      <w:r>
+        <w:t xml:space="preserve"> able to comment on other posts</w:t>
+      </w:r>
+    </w:p>
+    <w:p>
+      <w:pPr>
+        <w:tabs>
+          <w:tab w:val="left" w:pos="720"/>
+          <w:tab w:val="left" w:pos="1440"/>
+          <w:tab w:val="left" w:pos="2160"/>
+          <w:tab w:val="left" w:pos="2880"/>
+          <w:tab w:val="center" w:pos="4680"/>
+        </w:tabs>
+        <w:spacing w:after="0" w:line="276" w:lineRule="auto"/>
+      </w:pPr>
+      <w:r>
+        <w:t>R##: The Home page will periodically refresh with new posts</w:t>
+      </w:r>
+    </w:p>
+    <w:p>
+      <w:pPr>
+        <w:tabs>
+          <w:tab w:val="left" w:pos="720"/>
+          <w:tab w:val="left" w:pos="1440"/>
+          <w:tab w:val="left" w:pos="2160"/>
+          <w:tab w:val="left" w:pos="2880"/>
+          <w:tab w:val="center" w:pos="4680"/>
+        </w:tabs>
+        <w:spacing w:after="0" w:line="276" w:lineRule="auto"/>
+      </w:pPr>
+      <w:r>
+        <w:tab/>
+        <w:t>--the refresh shouldn’s</w:t>
+      </w:r>
+    </w:p>
+    <w:p>
+      <w:pPr>
+        <w:tabs>
+          <w:tab w:val="left" w:pos="720"/>
+          <w:tab w:val="left" w:pos="1440"/>
+          <w:tab w:val="left" w:pos="2160"/>
+          <w:tab w:val="left" w:pos="2880"/>
+          <w:tab w:val="center" w:pos="4680"/>
+        </w:tabs>
+        <w:spacing w:after="0" w:line="276" w:lineRule="auto"/>
+      </w:pPr>
+    </w:p>
+    <w:p>
+      <w:pPr>
+        <w:tabs>
+          <w:tab w:val="left" w:pos="720"/>
+          <w:tab w:val="left" w:pos="1440"/>
+          <w:tab w:val="left" w:pos="2160"/>
+          <w:tab w:val="left" w:pos="2880"/>
+          <w:tab w:val="center" w:pos="4680"/>
+        </w:tabs>
+        <w:spacing w:after="0" w:line="276" w:lineRule="auto"/>
+      </w:pPr>
+      <w:r>
+        <w:t>2.3. User Classes and Characteristics</w:t>
+      </w:r>
+    </w:p>
+    <w:p>
+      <w:pPr>
+        <w:tabs>
+          <w:tab w:val="left" w:pos="720"/>
+          <w:tab w:val="left" w:pos="1440"/>
+          <w:tab w:val="left" w:pos="2160"/>
+          <w:tab w:val="left" w:pos="2880"/>
+          <w:tab w:val="center" w:pos="4680"/>
+        </w:tabs>
+        <w:spacing w:after="0" w:line="276" w:lineRule="auto"/>
+      </w:pPr>
+      <w:r>
+        <w:t>- Users of this system will fall into one category: employees.  Employees will post</w:t>
+      </w:r>
+    </w:p>
+    <w:p>
+      <w:pPr>
+        <w:tabs>
+          <w:tab w:val="left" w:pos="720"/>
+          <w:tab w:val="left" w:pos="1440"/>
+          <w:tab w:val="left" w:pos="2160"/>
+          <w:tab w:val="left" w:pos="2880"/>
+          <w:tab w:val="center" w:pos="4680"/>
+        </w:tabs>
+        <w:spacing w:after="0" w:line="276" w:lineRule="auto"/>
+      </w:pPr>
+      <w:r>
+        <w:tab/>
+        <w:t xml:space="preserve">and read messages other employees have posted.  </w:t>
+      </w:r>
+    </w:p>
+    <w:p>
+      <w:pPr>
+        <w:tabs>
+          <w:tab w:val="left" w:pos="720"/>
+          <w:tab w:val="left" w:pos="1440"/>
+          <w:tab w:val="left" w:pos="2160"/>
+          <w:tab w:val="left" w:pos="2880"/>
+          <w:tab w:val="center" w:pos="4680"/>
+        </w:tabs>
+        <w:spacing w:after="0" w:line="276" w:lineRule="auto"/>
+      </w:pPr>
+    </w:p>
+    <w:p>
+      <w:pPr>
+        <w:tabs>
+          <w:tab w:val="left" w:pos="720"/>
+          <w:tab w:val="left" w:pos="1440"/>
+          <w:tab w:val="left" w:pos="2160"/>
+          <w:tab w:val="left" w:pos="2880"/>
+          <w:tab w:val="center" w:pos="4680"/>
+        </w:tabs>
+        <w:spacing w:after="0" w:line="276" w:lineRule="auto"/>
+      </w:pPr>
+      <w:r>
+        <w:t>2.4. Operating Environment</w:t>
+      </w:r>
+    </w:p>
+    <w:p>
+      <w:pPr>
+        <w:tabs>
+          <w:tab w:val="left" w:pos="720"/>
+          <w:tab w:val="left" w:pos="1440"/>
+          <w:tab w:val="left" w:pos="2160"/>
+          <w:tab w:val="left" w:pos="2880"/>
+          <w:tab w:val="center" w:pos="4680"/>
+        </w:tabs>
+        <w:spacing w:after="0" w:line="276" w:lineRule="auto"/>
+      </w:pPr>
+      <w:r>
+        <w:t>- The web application will run on Firefox, Chrome, and mobile devices.  The backend of the application will be a MYSQL database on the CSE server.  The applicati</w:t>
+      </w:r>
+      <w:r>
+        <w:t>o</w:t>
+      </w:r>
+      <w:r>
+        <w:t xml:space="preserve">n will work on Windows, Mac, and Lixus operating systems.  </w:t>
+      </w:r>
+    </w:p>
+    <w:p>
+      <w:pPr>
+        <w:tabs>
+          <w:tab w:val="left" w:pos="720"/>
+          <w:tab w:val="left" w:pos="1440"/>
+          <w:tab w:val="left" w:pos="2160"/>
+          <w:tab w:val="left" w:pos="2880"/>
+          <w:tab w:val="center" w:pos="4680"/>
+        </w:tabs>
+        <w:spacing w:after="0" w:line="276" w:lineRule="auto"/>
+      </w:pPr>
+    </w:p>
+    <w:p>
+      <w:pPr>
+        <w:tabs>
+          <w:tab w:val="left" w:pos="720"/>
+          <w:tab w:val="left" w:pos="1440"/>
+          <w:tab w:val="left" w:pos="2160"/>
+          <w:tab w:val="left" w:pos="2880"/>
+          <w:tab w:val="center" w:pos="4680"/>
+        </w:tabs>
+        <w:spacing w:after="0" w:line="276" w:lineRule="auto"/>
+      </w:pPr>
+      <w:r>
+        <w:t>2.5. Design and Implementation Constraints</w:t>
+      </w:r>
+    </w:p>
+    <w:p>
+      <w:pPr>
+        <w:tabs>
+          <w:tab w:val="left" w:pos="720"/>
+          <w:tab w:val="left" w:pos="1440"/>
+          <w:tab w:val="left" w:pos="2160"/>
+          <w:tab w:val="left" w:pos="2880"/>
+          <w:tab w:val="center" w:pos="4680"/>
+        </w:tabs>
+        <w:spacing w:after="0" w:line="276" w:lineRule="auto"/>
+      </w:pPr>
+      <w:r>
+        <w:t xml:space="preserve">- The application is limited by a few constraints.  First, storage is limited by the space on the CSE server.  </w:t>
+      </w:r>
+    </w:p>
+    <w:p>
+      <w:pPr>
+        <w:tabs>
+          <w:tab w:val="left" w:pos="720"/>
+          <w:tab w:val="left" w:pos="1440"/>
+          <w:tab w:val="left" w:pos="2160"/>
+          <w:tab w:val="left" w:pos="2880"/>
+          <w:tab w:val="center" w:pos="4680"/>
+        </w:tabs>
+        <w:spacing w:after="0" w:line="276" w:lineRule="auto"/>
+      </w:pPr>
+      <w:r>
+        <w:tab/>
+        <w:t xml:space="preserve">Second, the application must scale for a number of screen sizes and must be usable on mobile devices. </w:t>
+      </w:r>
+    </w:p>
+    <w:p>
+      <w:pPr>
+        <w:tabs>
+          <w:tab w:val="left" w:pos="720"/>
+          <w:tab w:val="left" w:pos="1440"/>
+          <w:tab w:val="left" w:pos="2160"/>
+          <w:tab w:val="left" w:pos="2880"/>
+          <w:tab w:val="center" w:pos="4680"/>
+        </w:tabs>
+        <w:spacing w:after="0" w:line="276" w:lineRule="auto"/>
+      </w:pPr>
+    </w:p>
+    <w:p>
+      <w:pPr>
+        <w:tabs>
+          <w:tab w:val="left" w:pos="720"/>
+          <w:tab w:val="left" w:pos="1440"/>
+          <w:tab w:val="left" w:pos="2160"/>
+          <w:tab w:val="left" w:pos="2880"/>
+          <w:tab w:val="center" w:pos="4680"/>
+        </w:tabs>
+        <w:spacing w:after="0" w:line="276" w:lineRule="auto"/>
+      </w:pPr>
+      <w:r>
+        <w:t>2.6. Assumptions and Dependencies</w:t>
+      </w:r>
+    </w:p>
+    <w:p>
+      <w:pPr>
+        <w:tabs>
+          <w:tab w:val="left" w:pos="720"/>
+          <w:tab w:val="left" w:pos="1440"/>
+          <w:tab w:val="left" w:pos="2160"/>
+          <w:tab w:val="left" w:pos="2880"/>
+          <w:tab w:val="center" w:pos="4680"/>
+        </w:tabs>
+        <w:spacing w:after="0" w:line="276" w:lineRule="auto"/>
+      </w:pPr>
+      <w:r>
+        <w:tab/>
+        <w:t xml:space="preserve">  The users of the website will use up to date web browsers.   Functionality may suffer on older browsers.  </w:t>
       </w:r>
     </w:p>
     <w:sectPr>
@@ -1606,7 +1603,7 @@
   <a:extraClrSchemeLst/>
   <a:extLst>
     <a:ext uri="{05A4C25C-085E-4340-85A3-A5531E510DB2}">
-      <thm15:themeFamily xmlns="" xmlns:thm15="http://schemas.microsoft.com/office/thememl/2012/main" name="Office Theme" id="{62F939B6-93AF-4DB8-9C6B-D6C7DFDC589F}" vid="{4A3C46E8-61CC-4603-A589-7422A47A8E4A}"/>
+      <thm15:themeFamily xmlns:thm15="http://schemas.microsoft.com/office/thememl/2012/main" xmlns="" name="Office Theme" id="{62F939B6-93AF-4DB8-9C6B-D6C7DFDC589F}" vid="{4A3C46E8-61CC-4603-A589-7422A47A8E4A}"/>
     </a:ext>
   </a:extLst>
 </a:theme>

</xml_diff>